<commit_message>
Db done. Start with descriptive
</commit_message>
<xml_diff>
--- a/Statistical analysis of StackOverflow Survey.docx
+++ b/Statistical analysis of StackOverflow Survey.docx
@@ -3417,7 +3417,23 @@
           <w:szCs w:val="28"/>
           <w:lang w:val="en-US"/>
         </w:rPr>
-        <w:t>The options were merged into three options:</w:t>
+        <w:t xml:space="preserve">The options were merged into </w:t>
+      </w:r>
+      <w:r>
+        <w:rPr>
+          <w:sz w:val="28"/>
+          <w:szCs w:val="28"/>
+          <w:lang w:val="en-US"/>
+        </w:rPr>
+        <w:t xml:space="preserve">four </w:t>
+      </w:r>
+      <w:r>
+        <w:rPr>
+          <w:sz w:val="28"/>
+          <w:szCs w:val="28"/>
+          <w:lang w:val="en-US"/>
+        </w:rPr>
+        <w:t>options:</w:t>
       </w:r>
     </w:p>
     <w:tbl>
@@ -3560,6 +3576,37 @@
           </w:p>
         </w:tc>
       </w:tr>
+      <w:tr>
+        <w:trPr>
+          <w:jc w:val="center"/>
+        </w:trPr>
+        <w:tc>
+          <w:tcPr>
+            <w:tcW w:w="4957" w:type="dxa"/>
+            <w:vAlign w:val="center"/>
+          </w:tcPr>
+          <w:p>
+            <w:pPr>
+              <w:keepNext/>
+              <w:ind w:left="708" w:hanging="708"/>
+              <w:jc w:val="center"/>
+              <w:rPr>
+                <w:sz w:val="24"/>
+                <w:szCs w:val="24"/>
+                <w:lang w:val="en-US"/>
+              </w:rPr>
+            </w:pPr>
+            <w:r>
+              <w:rPr>
+                <w:sz w:val="24"/>
+                <w:szCs w:val="24"/>
+                <w:lang w:val="en-US"/>
+              </w:rPr>
+              <w:t>Combination</w:t>
+            </w:r>
+          </w:p>
+        </w:tc>
+      </w:tr>
     </w:tbl>
     <w:p>
       <w:pPr>
@@ -3617,15 +3664,6 @@
     </w:p>
     <w:p>
       <w:pPr>
-        <w:rPr>
-          <w:sz w:val="28"/>
-          <w:szCs w:val="28"/>
-          <w:lang w:val="en-US"/>
-        </w:rPr>
-      </w:pPr>
-    </w:p>
-    <w:p>
-      <w:pPr>
         <w:jc w:val="both"/>
         <w:rPr>
           <w:sz w:val="28"/>
@@ -3671,7 +3709,95 @@
           <w:szCs w:val="28"/>
           <w:lang w:val="en-US"/>
         </w:rPr>
-        <w:t xml:space="preserve"> the subsystem terminals for Windows, Windows Server, other Linux based systems as Android, BSD; or IOS and MacOS for Apple.</w:t>
+        <w:t xml:space="preserve"> the subsystem terminals for Windows, Windows Server</w:t>
+      </w:r>
+      <w:r>
+        <w:rPr>
+          <w:sz w:val="28"/>
+          <w:szCs w:val="28"/>
+          <w:lang w:val="en-US"/>
+        </w:rPr>
+        <w:t xml:space="preserve"> as Windows</w:t>
+      </w:r>
+      <w:r>
+        <w:rPr>
+          <w:sz w:val="28"/>
+          <w:szCs w:val="28"/>
+          <w:lang w:val="en-US"/>
+        </w:rPr>
+        <w:t>,</w:t>
+      </w:r>
+      <w:r>
+        <w:rPr>
+          <w:sz w:val="28"/>
+          <w:szCs w:val="28"/>
+          <w:lang w:val="en-US"/>
+        </w:rPr>
+        <w:t xml:space="preserve"> other Linux based systems as Android, BSD</w:t>
+      </w:r>
+      <w:r>
+        <w:rPr>
+          <w:sz w:val="28"/>
+          <w:szCs w:val="28"/>
+          <w:lang w:val="en-US"/>
+        </w:rPr>
+        <w:t xml:space="preserve"> </w:t>
+      </w:r>
+      <w:r>
+        <w:rPr>
+          <w:sz w:val="28"/>
+          <w:szCs w:val="28"/>
+          <w:lang w:val="en-US"/>
+        </w:rPr>
+        <w:t>would be</w:t>
+      </w:r>
+      <w:r>
+        <w:rPr>
+          <w:sz w:val="28"/>
+          <w:szCs w:val="28"/>
+          <w:lang w:val="en-US"/>
+        </w:rPr>
+        <w:t xml:space="preserve"> Linux</w:t>
+      </w:r>
+      <w:r>
+        <w:rPr>
+          <w:sz w:val="28"/>
+          <w:szCs w:val="28"/>
+          <w:lang w:val="en-US"/>
+        </w:rPr>
+        <w:t xml:space="preserve">; </w:t>
+      </w:r>
+      <w:r>
+        <w:rPr>
+          <w:sz w:val="28"/>
+          <w:szCs w:val="28"/>
+          <w:lang w:val="en-US"/>
+        </w:rPr>
+        <w:t>and</w:t>
+      </w:r>
+      <w:r>
+        <w:rPr>
+          <w:sz w:val="28"/>
+          <w:szCs w:val="28"/>
+          <w:lang w:val="en-US"/>
+        </w:rPr>
+        <w:t xml:space="preserve"> IOS and MacOS </w:t>
+      </w:r>
+      <w:r>
+        <w:rPr>
+          <w:sz w:val="28"/>
+          <w:szCs w:val="28"/>
+          <w:lang w:val="en-US"/>
+        </w:rPr>
+        <w:t xml:space="preserve">are </w:t>
+      </w:r>
+      <w:r>
+        <w:rPr>
+          <w:sz w:val="28"/>
+          <w:szCs w:val="28"/>
+          <w:lang w:val="en-US"/>
+        </w:rPr>
+        <w:t>Apple.</w:t>
       </w:r>
     </w:p>
     <w:p>
@@ -4350,6 +4476,7 @@
           <w:szCs w:val="32"/>
           <w:lang w:val="en-US"/>
         </w:rPr>
+        <w:lastRenderedPageBreak/>
         <w:t>Discussion about the sample and populations</w:t>
       </w:r>
       <w:r>
@@ -4702,7 +4829,65 @@
           <w:szCs w:val="24"/>
           <w:lang w:val="en-US"/>
         </w:rPr>
-        <w:t>13</w:t>
+        <w:t xml:space="preserve">13 </w:t>
+      </w:r>
+      <w:r>
+        <w:rPr>
+          <w:sz w:val="24"/>
+          <w:szCs w:val="24"/>
+          <w:lang w:val="en-US"/>
+        </w:rPr>
+        <w:t>records</w:t>
+      </w:r>
+      <w:r>
+        <w:rPr>
+          <w:sz w:val="24"/>
+          <w:szCs w:val="24"/>
+          <w:lang w:val="en-US"/>
+        </w:rPr>
+        <w:t xml:space="preserve"> were removed</w:t>
+      </w:r>
+      <w:r>
+        <w:rPr>
+          <w:sz w:val="24"/>
+          <w:szCs w:val="24"/>
+          <w:lang w:val="en-US"/>
+        </w:rPr>
+        <w:t>.</w:t>
+      </w:r>
+      <w:r>
+        <w:rPr>
+          <w:sz w:val="24"/>
+          <w:szCs w:val="24"/>
+          <w:lang w:val="en-US"/>
+        </w:rPr>
+        <w:t xml:space="preserve"> Also the option NA in </w:t>
+      </w:r>
+      <w:proofErr w:type="spellStart"/>
+      <w:r>
+        <w:rPr>
+          <w:sz w:val="24"/>
+          <w:szCs w:val="24"/>
+          <w:lang w:val="en-US"/>
+        </w:rPr>
+        <w:t>YearOfCode</w:t>
+      </w:r>
+      <w:proofErr w:type="spellEnd"/>
+      <w:r>
+        <w:rPr>
+          <w:sz w:val="24"/>
+          <w:szCs w:val="24"/>
+          <w:lang w:val="en-US"/>
+        </w:rPr>
+        <w:t xml:space="preserve"> since everyone who answered were supposed to be programmers</w:t>
+      </w:r>
+      <w:r>
+        <w:rPr>
+          <w:sz w:val="24"/>
+          <w:szCs w:val="24"/>
+          <w:lang w:val="en-US"/>
+        </w:rPr>
+        <w:t xml:space="preserve">. These removed </w:t>
       </w:r>
       <w:r>
         <w:rPr>
@@ -4711,32 +4896,27 @@
           <w:szCs w:val="24"/>
           <w:lang w:val="en-US"/>
         </w:rPr>
-        <w:t xml:space="preserve"> </w:t>
-      </w:r>
-      <w:r>
-        <w:rPr>
+        <w:t>1</w:t>
+      </w:r>
+      <w:r>
+        <w:rPr>
+          <w:color w:val="D50066"/>
           <w:sz w:val="24"/>
           <w:szCs w:val="24"/>
           <w:lang w:val="en-US"/>
         </w:rPr>
-        <w:t>records</w:t>
-      </w:r>
+        <w:t xml:space="preserve"> </w:t>
+      </w:r>
+      <w:proofErr w:type="gramStart"/>
       <w:r>
         <w:rPr>
           <w:sz w:val="24"/>
           <w:szCs w:val="24"/>
           <w:lang w:val="en-US"/>
         </w:rPr>
-        <w:t xml:space="preserve"> were removed</w:t>
-      </w:r>
-      <w:r>
-        <w:rPr>
-          <w:sz w:val="24"/>
-          <w:szCs w:val="24"/>
-          <w:lang w:val="en-US"/>
-        </w:rPr>
-        <w:t>.</w:t>
-      </w:r>
+        <w:t>record</w:t>
+      </w:r>
+      <w:proofErr w:type="gramEnd"/>
     </w:p>
     <w:p>
       <w:pPr>
@@ -4837,6 +5017,73 @@
     </w:p>
     <w:p>
       <w:pPr>
+        <w:pStyle w:val="NoSpacing"/>
+        <w:numPr>
+          <w:ilvl w:val="0"/>
+          <w:numId w:val="21"/>
+        </w:numPr>
+        <w:rPr>
+          <w:sz w:val="24"/>
+          <w:szCs w:val="24"/>
+          <w:lang w:val="en-US"/>
+        </w:rPr>
+      </w:pPr>
+      <w:r>
+        <w:rPr>
+          <w:sz w:val="24"/>
+          <w:szCs w:val="24"/>
+          <w:lang w:val="en-US"/>
+        </w:rPr>
+        <w:t xml:space="preserve">Finally, we are only </w:t>
+      </w:r>
+      <w:proofErr w:type="gramStart"/>
+      <w:r>
+        <w:rPr>
+          <w:sz w:val="24"/>
+          <w:szCs w:val="24"/>
+          <w:lang w:val="en-US"/>
+        </w:rPr>
+        <w:t>taking into account</w:t>
+      </w:r>
+      <w:proofErr w:type="gramEnd"/>
+      <w:r>
+        <w:rPr>
+          <w:sz w:val="24"/>
+          <w:szCs w:val="24"/>
+          <w:lang w:val="en-US"/>
+        </w:rPr>
+        <w:t xml:space="preserve"> those people who use only one Operative System at their work. Therefore, this will leave us with </w:t>
+      </w:r>
+      <w:r>
+        <w:rPr>
+          <w:color w:val="D50066"/>
+          <w:sz w:val="24"/>
+          <w:szCs w:val="24"/>
+          <w:lang w:val="en-US"/>
+        </w:rPr>
+        <w:t>6</w:t>
+      </w:r>
+      <w:r>
+        <w:rPr>
+          <w:color w:val="D50066"/>
+          <w:sz w:val="24"/>
+          <w:szCs w:val="24"/>
+          <w:lang w:val="en-US"/>
+        </w:rPr>
+        <w:t xml:space="preserve">86 </w:t>
+      </w:r>
+      <w:r>
+        <w:rPr>
+          <w:color w:val="000000" w:themeColor="text1"/>
+          <w:sz w:val="24"/>
+          <w:szCs w:val="24"/>
+          <w:lang w:val="en-US"/>
+        </w:rPr>
+        <w:t>records.</w:t>
+      </w:r>
+    </w:p>
+    <w:p>
+      <w:pPr>
         <w:tabs>
           <w:tab w:val="left" w:pos="471"/>
         </w:tabs>
@@ -4847,16 +5094,14 @@
           <w:lang w:val="en-US"/>
         </w:rPr>
       </w:pPr>
-      <w:proofErr w:type="gramStart"/>
       <w:r>
         <w:rPr>
           <w:sz w:val="24"/>
           <w:szCs w:val="24"/>
           <w:lang w:val="en-US"/>
         </w:rPr>
-        <w:t>This filters</w:t>
-      </w:r>
-      <w:proofErr w:type="gramEnd"/>
+        <w:t>These filters</w:t>
+      </w:r>
       <w:r>
         <w:rPr>
           <w:sz w:val="24"/>
@@ -4873,26 +5118,21 @@
         </w:rPr>
         <w:t xml:space="preserve"> </w:t>
       </w:r>
-    </w:p>
-    <w:p>
-      <w:pPr>
-        <w:tabs>
-          <w:tab w:val="left" w:pos="471"/>
-        </w:tabs>
-        <w:jc w:val="both"/>
+      <w:r>
         <w:rPr>
           <w:sz w:val="24"/>
           <w:szCs w:val="24"/>
           <w:lang w:val="en-US"/>
         </w:rPr>
-      </w:pPr>
+        <w:t>So, we are s</w:t>
+      </w:r>
       <w:r>
         <w:rPr>
           <w:sz w:val="24"/>
           <w:szCs w:val="24"/>
           <w:lang w:val="en-US"/>
         </w:rPr>
-        <w:t>T</w:t>
+        <w:t xml:space="preserve">hrinking the size of the dataset </w:t>
       </w:r>
       <w:r>
         <w:rPr>
@@ -4900,7 +5140,15 @@
           <w:szCs w:val="24"/>
           <w:lang w:val="en-US"/>
         </w:rPr>
-        <w:t xml:space="preserve">hat left us with </w:t>
+        <w:t xml:space="preserve">in </w:t>
+      </w:r>
+      <w:r>
+        <w:rPr>
+          <w:sz w:val="24"/>
+          <w:szCs w:val="24"/>
+          <w:lang w:val="en-US"/>
+        </w:rPr>
+        <w:t xml:space="preserve">a </w:t>
       </w:r>
       <w:r>
         <w:rPr>
@@ -4909,55 +5157,7 @@
           <w:szCs w:val="24"/>
           <w:lang w:val="en-US"/>
         </w:rPr>
-        <w:t>961</w:t>
-      </w:r>
-      <w:r>
-        <w:rPr>
-          <w:sz w:val="24"/>
-          <w:szCs w:val="24"/>
-          <w:lang w:val="en-US"/>
-        </w:rPr>
-        <w:t xml:space="preserve"> </w:t>
-      </w:r>
-      <w:r>
-        <w:rPr>
-          <w:sz w:val="24"/>
-          <w:szCs w:val="24"/>
-          <w:lang w:val="en-US"/>
-        </w:rPr>
-        <w:t>records</w:t>
-      </w:r>
-      <w:r>
-        <w:rPr>
-          <w:sz w:val="24"/>
-          <w:szCs w:val="24"/>
-          <w:lang w:val="en-US"/>
-        </w:rPr>
-        <w:t>.</w:t>
-      </w:r>
-      <w:r>
-        <w:rPr>
-          <w:sz w:val="24"/>
-          <w:szCs w:val="24"/>
-          <w:lang w:val="en-US"/>
-        </w:rPr>
-        <w:t xml:space="preserve"> Shrinking the size of the dataset </w:t>
-      </w:r>
-      <w:r>
-        <w:rPr>
-          <w:sz w:val="24"/>
-          <w:szCs w:val="24"/>
-          <w:lang w:val="en-US"/>
-        </w:rPr>
-        <w:t xml:space="preserve">in </w:t>
-      </w:r>
-      <w:r>
-        <w:rPr>
-          <w:sz w:val="24"/>
-          <w:szCs w:val="24"/>
-          <w:lang w:val="en-US"/>
-        </w:rPr>
-        <w:t xml:space="preserve">a </w:t>
+        <w:t>9</w:t>
       </w:r>
       <w:r>
         <w:rPr>
@@ -4966,7 +5166,7 @@
           <w:szCs w:val="24"/>
           <w:lang w:val="en-US"/>
         </w:rPr>
-        <w:t>98.</w:t>
+        <w:t>9</w:t>
       </w:r>
       <w:r>
         <w:rPr>
@@ -4975,7 +5175,25 @@
           <w:szCs w:val="24"/>
           <w:lang w:val="en-US"/>
         </w:rPr>
-        <w:t>688</w:t>
+        <w:t>.</w:t>
+      </w:r>
+      <w:r>
+        <w:rPr>
+          <w:color w:val="D50066"/>
+          <w:sz w:val="24"/>
+          <w:szCs w:val="24"/>
+          <w:lang w:val="en-US"/>
+        </w:rPr>
+        <w:t>06</w:t>
+      </w:r>
+      <w:r>
+        <w:rPr>
+          <w:color w:val="D50066"/>
+          <w:sz w:val="24"/>
+          <w:szCs w:val="24"/>
+          <w:lang w:val="en-US"/>
+        </w:rPr>
+        <w:t>5</w:t>
       </w:r>
       <w:r>
         <w:rPr>
@@ -5167,7 +5385,7 @@
           </mc:Choice>
           <mc:Fallback>
             <w:pict>
-              <v:line w14:anchorId="67B7848F" id="Straight Connector 1" o:spid="_x0000_s1026" style="position:absolute;z-index:251661312;visibility:visible;mso-wrap-style:square;mso-width-percent:0;mso-height-percent:0;mso-wrap-distance-left:9pt;mso-wrap-distance-top:0;mso-wrap-distance-right:9pt;mso-wrap-distance-bottom:0;mso-position-horizontal:absolute;mso-position-horizontal-relative:text;mso-position-vertical:absolute;mso-position-vertical-relative:text;mso-width-percent:0;mso-height-percent:0;mso-width-relative:margin;mso-height-relative:margin" from=".7pt,23.75pt" to="194.35pt,24.4pt" o:gfxdata="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" strokecolor="#d50066 [3204]" strokeweight="2.25pt">
+              <v:line w14:anchorId="784D51BD" id="Straight Connector 1" o:spid="_x0000_s1026" style="position:absolute;z-index:251661312;visibility:visible;mso-wrap-style:square;mso-width-percent:0;mso-height-percent:0;mso-wrap-distance-left:9pt;mso-wrap-distance-top:0;mso-wrap-distance-right:9pt;mso-wrap-distance-bottom:0;mso-position-horizontal:absolute;mso-position-horizontal-relative:text;mso-position-vertical:absolute;mso-position-vertical-relative:text;mso-width-percent:0;mso-height-percent:0;mso-width-relative:margin;mso-height-relative:margin" from=".7pt,23.75pt" to="194.35pt,24.4pt" o:gfxdata="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" strokecolor="#d50066 [3204]" strokeweight="2.25pt">
                 <v:stroke joinstyle="miter"/>
               </v:line>
             </w:pict>

</xml_diff>

<commit_message>
Added some graphics Ex1
</commit_message>
<xml_diff>
--- a/Statistical analysis of StackOverflow Survey.docx
+++ b/Statistical analysis of StackOverflow Survey.docx
@@ -2590,25 +2590,7 @@
           <w:szCs w:val="28"/>
           <w:lang w:val="en-US"/>
         </w:rPr>
-        <w:t xml:space="preserve">In the dataset, there was a variable called “Years </w:t>
-      </w:r>
-      <w:proofErr w:type="gramStart"/>
-      <w:r>
-        <w:rPr>
-          <w:sz w:val="28"/>
-          <w:szCs w:val="28"/>
-          <w:lang w:val="en-US"/>
-        </w:rPr>
-        <w:t>Of</w:t>
-      </w:r>
-      <w:proofErr w:type="gramEnd"/>
-      <w:r>
-        <w:rPr>
-          <w:sz w:val="28"/>
-          <w:szCs w:val="28"/>
-          <w:lang w:val="en-US"/>
-        </w:rPr>
-        <w:t xml:space="preserve"> Experience”. </w:t>
+        <w:t xml:space="preserve">In the dataset, there was a variable called “Years Of Experience”. </w:t>
       </w:r>
       <w:r>
         <w:rPr>
@@ -4907,7 +4889,6 @@
         </w:rPr>
         <w:t xml:space="preserve"> </w:t>
       </w:r>
-      <w:proofErr w:type="gramStart"/>
       <w:r>
         <w:rPr>
           <w:sz w:val="24"/>
@@ -4916,7 +4897,6 @@
         </w:rPr>
         <w:t>record</w:t>
       </w:r>
-      <w:proofErr w:type="gramEnd"/>
     </w:p>
     <w:p>
       <w:pPr>
@@ -5034,25 +5014,7 @@
           <w:szCs w:val="24"/>
           <w:lang w:val="en-US"/>
         </w:rPr>
-        <w:t xml:space="preserve">Finally, we are only </w:t>
-      </w:r>
-      <w:proofErr w:type="gramStart"/>
-      <w:r>
-        <w:rPr>
-          <w:sz w:val="24"/>
-          <w:szCs w:val="24"/>
-          <w:lang w:val="en-US"/>
-        </w:rPr>
-        <w:t>taking into account</w:t>
-      </w:r>
-      <w:proofErr w:type="gramEnd"/>
-      <w:r>
-        <w:rPr>
-          <w:sz w:val="24"/>
-          <w:szCs w:val="24"/>
-          <w:lang w:val="en-US"/>
-        </w:rPr>
-        <w:t xml:space="preserve"> those people who use only one Operative System at their work. Therefore, this will leave us with </w:t>
+        <w:t xml:space="preserve">Finally, we are only taking into account those people who use only one Operative System at their work. Therefore, this will leave us with </w:t>
       </w:r>
       <w:r>
         <w:rPr>
@@ -5061,7 +5023,7 @@
           <w:szCs w:val="24"/>
           <w:lang w:val="en-US"/>
         </w:rPr>
-        <w:t>6</w:t>
+        <w:t>4</w:t>
       </w:r>
       <w:r>
         <w:rPr>
@@ -5070,7 +5032,25 @@
           <w:szCs w:val="24"/>
           <w:lang w:val="en-US"/>
         </w:rPr>
-        <w:t xml:space="preserve">86 </w:t>
+        <w:t>9</w:t>
+      </w:r>
+      <w:r>
+        <w:rPr>
+          <w:color w:val="D50066"/>
+          <w:sz w:val="24"/>
+          <w:szCs w:val="24"/>
+          <w:lang w:val="en-US"/>
+        </w:rPr>
+        <w:t>5</w:t>
+      </w:r>
+      <w:r>
+        <w:rPr>
+          <w:color w:val="D50066"/>
+          <w:sz w:val="24"/>
+          <w:szCs w:val="24"/>
+          <w:lang w:val="en-US"/>
+        </w:rPr>
+        <w:t xml:space="preserve"> </w:t>
       </w:r>
       <w:r>
         <w:rPr>
@@ -5184,16 +5164,7 @@
           <w:szCs w:val="24"/>
           <w:lang w:val="en-US"/>
         </w:rPr>
-        <w:t>06</w:t>
-      </w:r>
-      <w:r>
-        <w:rPr>
-          <w:color w:val="D50066"/>
-          <w:sz w:val="24"/>
-          <w:szCs w:val="24"/>
-          <w:lang w:val="en-US"/>
-        </w:rPr>
-        <w:t>5</w:t>
+        <w:t>324</w:t>
       </w:r>
       <w:r>
         <w:rPr>
@@ -5385,7 +5356,7 @@
           </mc:Choice>
           <mc:Fallback>
             <w:pict>
-              <v:line w14:anchorId="784D51BD" id="Straight Connector 1" o:spid="_x0000_s1026" style="position:absolute;z-index:251661312;visibility:visible;mso-wrap-style:square;mso-width-percent:0;mso-height-percent:0;mso-wrap-distance-left:9pt;mso-wrap-distance-top:0;mso-wrap-distance-right:9pt;mso-wrap-distance-bottom:0;mso-position-horizontal:absolute;mso-position-horizontal-relative:text;mso-position-vertical:absolute;mso-position-vertical-relative:text;mso-width-percent:0;mso-height-percent:0;mso-width-relative:margin;mso-height-relative:margin" from=".7pt,23.75pt" to="194.35pt,24.4pt" o:gfxdata="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" strokecolor="#d50066 [3204]" strokeweight="2.25pt">
+              <v:line w14:anchorId="759AEB44" id="Straight Connector 1" o:spid="_x0000_s1026" style="position:absolute;z-index:251661312;visibility:visible;mso-wrap-style:square;mso-width-percent:0;mso-height-percent:0;mso-wrap-distance-left:9pt;mso-wrap-distance-top:0;mso-wrap-distance-right:9pt;mso-wrap-distance-bottom:0;mso-position-horizontal:absolute;mso-position-horizontal-relative:text;mso-position-vertical:absolute;mso-position-vertical-relative:text;mso-width-percent:0;mso-height-percent:0;mso-width-relative:margin;mso-height-relative:margin" from=".7pt,23.75pt" to="194.35pt,24.4pt" o:gfxdata="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" strokecolor="#d50066 [3204]" strokeweight="2.25pt">
                 <v:stroke joinstyle="miter"/>
               </v:line>
             </w:pict>
@@ -5410,16 +5381,505 @@
         <w:tabs>
           <w:tab w:val="left" w:pos="471"/>
         </w:tabs>
-        <w:jc w:val="both"/>
-        <w:rPr>
-          <w:lang w:val="en-US"/>
-        </w:rPr>
+        <w:rPr>
+          <w:b/>
+          <w:bCs/>
+          <w:iCs/>
+          <w:color w:val="D50066"/>
+          <w:sz w:val="28"/>
+          <w:szCs w:val="28"/>
+          <w:lang w:val="en-US"/>
+        </w:rPr>
+      </w:pPr>
+      <w:r>
+        <w:rPr>
+          <w:noProof/>
+        </w:rPr>
+        <w:drawing>
+          <wp:anchor distT="0" distB="0" distL="114300" distR="114300" simplePos="0" relativeHeight="251665408" behindDoc="0" locked="0" layoutInCell="1" allowOverlap="1" wp14:anchorId="33A9194A" wp14:editId="2A80D8CF">
+            <wp:simplePos x="0" y="0"/>
+            <wp:positionH relativeFrom="column">
+              <wp:posOffset>771525</wp:posOffset>
+            </wp:positionH>
+            <wp:positionV relativeFrom="paragraph">
+              <wp:posOffset>3997325</wp:posOffset>
+            </wp:positionV>
+            <wp:extent cx="3979545" cy="3128010"/>
+            <wp:effectExtent l="0" t="0" r="1905" b="0"/>
+            <wp:wrapSquare wrapText="bothSides"/>
+            <wp:docPr id="8" name="Picture 8"/>
+            <wp:cNvGraphicFramePr>
+              <a:graphicFrameLocks xmlns:a="http://schemas.openxmlformats.org/drawingml/2006/main" noChangeAspect="1"/>
+            </wp:cNvGraphicFramePr>
+            <a:graphic xmlns:a="http://schemas.openxmlformats.org/drawingml/2006/main">
+              <a:graphicData uri="http://schemas.openxmlformats.org/drawingml/2006/picture">
+                <pic:pic xmlns:pic="http://schemas.openxmlformats.org/drawingml/2006/picture">
+                  <pic:nvPicPr>
+                    <pic:cNvPr id="8" name="Picture 8"/>
+                    <pic:cNvPicPr/>
+                  </pic:nvPicPr>
+                  <pic:blipFill>
+                    <a:blip r:embed="rId12">
+                      <a:extLst>
+                        <a:ext uri="{28A0092B-C50C-407E-A947-70E740481C1C}">
+                          <a14:useLocalDpi xmlns:a14="http://schemas.microsoft.com/office/drawing/2010/main" val="0"/>
+                        </a:ext>
+                      </a:extLst>
+                    </a:blip>
+                    <a:stretch>
+                      <a:fillRect/>
+                    </a:stretch>
+                  </pic:blipFill>
+                  <pic:spPr>
+                    <a:xfrm>
+                      <a:off x="0" y="0"/>
+                      <a:ext cx="3979545" cy="3128010"/>
+                    </a:xfrm>
+                    <a:prstGeom prst="rect">
+                      <a:avLst/>
+                    </a:prstGeom>
+                  </pic:spPr>
+                </pic:pic>
+              </a:graphicData>
+            </a:graphic>
+            <wp14:sizeRelH relativeFrom="margin">
+              <wp14:pctWidth>0</wp14:pctWidth>
+            </wp14:sizeRelH>
+            <wp14:sizeRelV relativeFrom="margin">
+              <wp14:pctHeight>0</wp14:pctHeight>
+            </wp14:sizeRelV>
+          </wp:anchor>
+        </w:drawing>
+      </w:r>
+      <w:r>
+        <w:rPr>
+          <w:noProof/>
+        </w:rPr>
+        <w:drawing>
+          <wp:anchor distT="0" distB="0" distL="114300" distR="114300" simplePos="0" relativeHeight="251662336" behindDoc="0" locked="0" layoutInCell="1" allowOverlap="1" wp14:anchorId="3872003C" wp14:editId="5517D8BC">
+            <wp:simplePos x="0" y="0"/>
+            <wp:positionH relativeFrom="column">
+              <wp:posOffset>63500</wp:posOffset>
+            </wp:positionH>
+            <wp:positionV relativeFrom="paragraph">
+              <wp:posOffset>374015</wp:posOffset>
+            </wp:positionV>
+            <wp:extent cx="5269230" cy="3333115"/>
+            <wp:effectExtent l="0" t="0" r="7620" b="635"/>
+            <wp:wrapSquare wrapText="bothSides"/>
+            <wp:docPr id="5" name="Picture 5"/>
+            <wp:cNvGraphicFramePr>
+              <a:graphicFrameLocks xmlns:a="http://schemas.openxmlformats.org/drawingml/2006/main" noChangeAspect="1"/>
+            </wp:cNvGraphicFramePr>
+            <a:graphic xmlns:a="http://schemas.openxmlformats.org/drawingml/2006/main">
+              <a:graphicData uri="http://schemas.openxmlformats.org/drawingml/2006/picture">
+                <pic:pic xmlns:pic="http://schemas.openxmlformats.org/drawingml/2006/picture">
+                  <pic:nvPicPr>
+                    <pic:cNvPr id="5" name="Picture 5"/>
+                    <pic:cNvPicPr/>
+                  </pic:nvPicPr>
+                  <pic:blipFill>
+                    <a:blip r:embed="rId13">
+                      <a:extLst>
+                        <a:ext uri="{28A0092B-C50C-407E-A947-70E740481C1C}">
+                          <a14:useLocalDpi xmlns:a14="http://schemas.microsoft.com/office/drawing/2010/main" val="0"/>
+                        </a:ext>
+                      </a:extLst>
+                    </a:blip>
+                    <a:stretch>
+                      <a:fillRect/>
+                    </a:stretch>
+                  </pic:blipFill>
+                  <pic:spPr>
+                    <a:xfrm>
+                      <a:off x="0" y="0"/>
+                      <a:ext cx="5269230" cy="3333115"/>
+                    </a:xfrm>
+                    <a:prstGeom prst="rect">
+                      <a:avLst/>
+                    </a:prstGeom>
+                  </pic:spPr>
+                </pic:pic>
+              </a:graphicData>
+            </a:graphic>
+            <wp14:sizeRelH relativeFrom="margin">
+              <wp14:pctWidth>0</wp14:pctWidth>
+            </wp14:sizeRelH>
+            <wp14:sizeRelV relativeFrom="margin">
+              <wp14:pctHeight>0</wp14:pctHeight>
+            </wp14:sizeRelV>
+          </wp:anchor>
+        </w:drawing>
+      </w:r>
+      <w:r>
+        <w:rPr>
+          <w:b/>
+          <w:bCs/>
+          <w:iCs/>
+          <w:color w:val="D50066"/>
+          <w:sz w:val="28"/>
+          <w:szCs w:val="28"/>
+          <w:lang w:val="en-US"/>
+        </w:rPr>
+        <w:t>Represent the bar chart and the pie graph of the variable Blockchain:</w:t>
+      </w:r>
+    </w:p>
+    <w:p>
+      <w:pPr>
+        <w:tabs>
+          <w:tab w:val="left" w:pos="471"/>
+        </w:tabs>
+        <w:jc w:val="center"/>
+      </w:pPr>
+      <w:r>
+        <w:rPr>
+          <w:noProof/>
+        </w:rPr>
+        <mc:AlternateContent>
+          <mc:Choice Requires="wps">
+            <w:drawing>
+              <wp:anchor distT="0" distB="0" distL="114300" distR="114300" simplePos="0" relativeHeight="251667456" behindDoc="0" locked="0" layoutInCell="1" allowOverlap="1" wp14:anchorId="2845D24F" wp14:editId="53479EFD">
+                <wp:simplePos x="0" y="0"/>
+                <wp:positionH relativeFrom="column">
+                  <wp:posOffset>668020</wp:posOffset>
+                </wp:positionH>
+                <wp:positionV relativeFrom="paragraph">
+                  <wp:posOffset>6806565</wp:posOffset>
+                </wp:positionV>
+                <wp:extent cx="4060190" cy="635"/>
+                <wp:effectExtent l="0" t="0" r="0" b="0"/>
+                <wp:wrapSquare wrapText="bothSides"/>
+                <wp:docPr id="9" name="Text Box 9"/>
+                <wp:cNvGraphicFramePr/>
+                <a:graphic xmlns:a="http://schemas.openxmlformats.org/drawingml/2006/main">
+                  <a:graphicData uri="http://schemas.microsoft.com/office/word/2010/wordprocessingShape">
+                    <wps:wsp>
+                      <wps:cNvSpPr txBox="1"/>
+                      <wps:spPr>
+                        <a:xfrm>
+                          <a:off x="0" y="0"/>
+                          <a:ext cx="4060190" cy="635"/>
+                        </a:xfrm>
+                        <a:prstGeom prst="rect">
+                          <a:avLst/>
+                        </a:prstGeom>
+                        <a:solidFill>
+                          <a:prstClr val="white"/>
+                        </a:solidFill>
+                        <a:ln>
+                          <a:noFill/>
+                        </a:ln>
+                      </wps:spPr>
+                      <wps:txbx>
+                        <w:txbxContent>
+                          <w:p>
+                            <w:pPr>
+                              <w:pStyle w:val="Caption"/>
+                              <w:ind w:left="708" w:hanging="708"/>
+                              <w:jc w:val="center"/>
+                              <w:rPr>
+                                <w:noProof/>
+                                <w:sz w:val="20"/>
+                                <w:szCs w:val="20"/>
+                                <w:lang w:val="en-US"/>
+                              </w:rPr>
+                            </w:pPr>
+                            <w:r>
+                              <w:rPr>
+                                <w:lang w:val="en-US"/>
+                              </w:rPr>
+                              <w:t>PICTURE 3: Pie chart for “Blockchain”</w:t>
+                            </w:r>
+                          </w:p>
+                        </w:txbxContent>
+                      </wps:txbx>
+                      <wps:bodyPr rot="0" spcFirstLastPara="0" vertOverflow="overflow" horzOverflow="overflow" vert="horz" wrap="square" lIns="0" tIns="0" rIns="0" bIns="0" numCol="1" spcCol="0" rtlCol="0" fromWordArt="0" anchor="t" anchorCtr="0" forceAA="0" compatLnSpc="1">
+                        <a:prstTxWarp prst="textNoShape">
+                          <a:avLst/>
+                        </a:prstTxWarp>
+                        <a:spAutoFit/>
+                      </wps:bodyPr>
+                    </wps:wsp>
+                  </a:graphicData>
+                </a:graphic>
+              </wp:anchor>
+            </w:drawing>
+          </mc:Choice>
+          <mc:Fallback>
+            <w:pict>
+              <v:shapetype w14:anchorId="2845D24F" id="_x0000_t202" coordsize="21600,21600" o:spt="202" path="m,l,21600r21600,l21600,xe">
+                <v:stroke joinstyle="miter"/>
+                <v:path gradientshapeok="t" o:connecttype="rect"/>
+              </v:shapetype>
+              <v:shape id="Text Box 9" o:spid="_x0000_s1026" type="#_x0000_t202" style="position:absolute;left:0;text-align:left;margin-left:52.6pt;margin-top:535.95pt;width:319.7pt;height:.05pt;z-index:251667456;visibility:visible;mso-wrap-style:square;mso-wrap-distance-left:9pt;mso-wrap-distance-top:0;mso-wrap-distance-right:9pt;mso-wrap-distance-bottom:0;mso-position-horizontal:absolute;mso-position-horizontal-relative:text;mso-position-vertical:absolute;mso-position-vertical-relative:text;v-text-anchor:top" o:gfxdata="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" stroked="f">
+                <v:textbox style="mso-fit-shape-to-text:t" inset="0,0,0,0">
+                  <w:txbxContent>
+                    <w:p>
+                      <w:pPr>
+                        <w:pStyle w:val="Caption"/>
+                        <w:ind w:left="708" w:hanging="708"/>
+                        <w:jc w:val="center"/>
+                        <w:rPr>
+                          <w:noProof/>
+                          <w:sz w:val="20"/>
+                          <w:szCs w:val="20"/>
+                          <w:lang w:val="en-US"/>
+                        </w:rPr>
+                      </w:pPr>
+                      <w:r>
+                        <w:rPr>
+                          <w:lang w:val="en-US"/>
+                        </w:rPr>
+                        <w:t>PICTURE 3: Pie chart for “Blockchain”</w:t>
+                      </w:r>
+                    </w:p>
+                  </w:txbxContent>
+                </v:textbox>
+                <w10:wrap type="square"/>
+              </v:shape>
+            </w:pict>
+          </mc:Fallback>
+        </mc:AlternateContent>
+      </w:r>
+      <w:r>
+        <w:rPr>
+          <w:noProof/>
+        </w:rPr>
+        <mc:AlternateContent>
+          <mc:Choice Requires="wps">
+            <w:drawing>
+              <wp:anchor distT="0" distB="0" distL="114300" distR="114300" simplePos="0" relativeHeight="251664384" behindDoc="0" locked="0" layoutInCell="1" allowOverlap="1" wp14:anchorId="55335F28" wp14:editId="3951A221">
+                <wp:simplePos x="0" y="0"/>
+                <wp:positionH relativeFrom="column">
+                  <wp:posOffset>635</wp:posOffset>
+                </wp:positionH>
+                <wp:positionV relativeFrom="paragraph">
+                  <wp:posOffset>3387725</wp:posOffset>
+                </wp:positionV>
+                <wp:extent cx="5399405" cy="635"/>
+                <wp:effectExtent l="0" t="0" r="0" b="0"/>
+                <wp:wrapSquare wrapText="bothSides"/>
+                <wp:docPr id="7" name="Text Box 7"/>
+                <wp:cNvGraphicFramePr/>
+                <a:graphic xmlns:a="http://schemas.openxmlformats.org/drawingml/2006/main">
+                  <a:graphicData uri="http://schemas.microsoft.com/office/word/2010/wordprocessingShape">
+                    <wps:wsp>
+                      <wps:cNvSpPr txBox="1"/>
+                      <wps:spPr>
+                        <a:xfrm>
+                          <a:off x="0" y="0"/>
+                          <a:ext cx="5399405" cy="635"/>
+                        </a:xfrm>
+                        <a:prstGeom prst="rect">
+                          <a:avLst/>
+                        </a:prstGeom>
+                        <a:solidFill>
+                          <a:prstClr val="white"/>
+                        </a:solidFill>
+                        <a:ln>
+                          <a:noFill/>
+                        </a:ln>
+                      </wps:spPr>
+                      <wps:txbx>
+                        <w:txbxContent>
+                          <w:p>
+                            <w:pPr>
+                              <w:pStyle w:val="Caption"/>
+                              <w:ind w:left="1416" w:hanging="1416"/>
+                              <w:jc w:val="center"/>
+                              <w:rPr>
+                                <w:noProof/>
+                                <w:color w:val="D50066"/>
+                                <w:sz w:val="20"/>
+                                <w:szCs w:val="20"/>
+                                <w:lang w:val="en-US"/>
+                              </w:rPr>
+                            </w:pPr>
+                            <w:r>
+                              <w:rPr>
+                                <w:color w:val="D50066"/>
+                                <w:lang w:val="en-US"/>
+                              </w:rPr>
+                              <w:t xml:space="preserve">PICTURE </w:t>
+                            </w:r>
+                            <w:r>
+                              <w:rPr>
+                                <w:color w:val="D50066"/>
+                              </w:rPr>
+                              <w:fldChar w:fldCharType="begin"/>
+                            </w:r>
+                            <w:r>
+                              <w:rPr>
+                                <w:color w:val="D50066"/>
+                                <w:lang w:val="en-US"/>
+                              </w:rPr>
+                              <w:instrText xml:space="preserve"> SEQ PICTURE \* ARABIC </w:instrText>
+                            </w:r>
+                            <w:r>
+                              <w:rPr>
+                                <w:color w:val="D50066"/>
+                              </w:rPr>
+                              <w:fldChar w:fldCharType="separate"/>
+                            </w:r>
+                            <w:r>
+                              <w:rPr>
+                                <w:noProof/>
+                                <w:color w:val="D50066"/>
+                                <w:lang w:val="en-US"/>
+                              </w:rPr>
+                              <w:t>2</w:t>
+                            </w:r>
+                            <w:r>
+                              <w:rPr>
+                                <w:color w:val="D50066"/>
+                              </w:rPr>
+                              <w:fldChar w:fldCharType="end"/>
+                            </w:r>
+                            <w:r>
+                              <w:rPr>
+                                <w:color w:val="D50066"/>
+                                <w:lang w:val="en-US"/>
+                              </w:rPr>
+                              <w:t xml:space="preserve">: Bar chart for </w:t>
+                            </w:r>
+                            <w:r>
+                              <w:rPr>
+                                <w:color w:val="D50066"/>
+                                <w:lang w:val="en-US"/>
+                              </w:rPr>
+                              <w:t>“</w:t>
+                            </w:r>
+                            <w:r>
+                              <w:rPr>
+                                <w:color w:val="D50066"/>
+                                <w:lang w:val="en-US"/>
+                              </w:rPr>
+                              <w:t>Blockchain”</w:t>
+                            </w:r>
+                          </w:p>
+                        </w:txbxContent>
+                      </wps:txbx>
+                      <wps:bodyPr rot="0" spcFirstLastPara="0" vertOverflow="overflow" horzOverflow="overflow" vert="horz" wrap="square" lIns="0" tIns="0" rIns="0" bIns="0" numCol="1" spcCol="0" rtlCol="0" fromWordArt="0" anchor="t" anchorCtr="0" forceAA="0" compatLnSpc="1">
+                        <a:prstTxWarp prst="textNoShape">
+                          <a:avLst/>
+                        </a:prstTxWarp>
+                        <a:spAutoFit/>
+                      </wps:bodyPr>
+                    </wps:wsp>
+                  </a:graphicData>
+                </a:graphic>
+                <wp14:sizeRelH relativeFrom="margin">
+                  <wp14:pctWidth>0</wp14:pctWidth>
+                </wp14:sizeRelH>
+              </wp:anchor>
+            </w:drawing>
+          </mc:Choice>
+          <mc:Fallback>
+            <w:pict>
+              <v:shape w14:anchorId="55335F28" id="Text Box 7" o:spid="_x0000_s1027" type="#_x0000_t202" style="position:absolute;left:0;text-align:left;margin-left:.05pt;margin-top:266.75pt;width:425.15pt;height:.05pt;z-index:251664384;visibility:visible;mso-wrap-style:square;mso-width-percent:0;mso-wrap-distance-left:9pt;mso-wrap-distance-top:0;mso-wrap-distance-right:9pt;mso-wrap-distance-bottom:0;mso-position-horizontal:absolute;mso-position-horizontal-relative:text;mso-position-vertical:absolute;mso-position-vertical-relative:text;mso-width-percent:0;mso-width-relative:margin;v-text-anchor:top" o:gfxdata="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" stroked="f">
+                <v:textbox style="mso-fit-shape-to-text:t" inset="0,0,0,0">
+                  <w:txbxContent>
+                    <w:p>
+                      <w:pPr>
+                        <w:pStyle w:val="Caption"/>
+                        <w:ind w:left="1416" w:hanging="1416"/>
+                        <w:jc w:val="center"/>
+                        <w:rPr>
+                          <w:noProof/>
+                          <w:color w:val="D50066"/>
+                          <w:sz w:val="20"/>
+                          <w:szCs w:val="20"/>
+                          <w:lang w:val="en-US"/>
+                        </w:rPr>
+                      </w:pPr>
+                      <w:r>
+                        <w:rPr>
+                          <w:color w:val="D50066"/>
+                          <w:lang w:val="en-US"/>
+                        </w:rPr>
+                        <w:t xml:space="preserve">PICTURE </w:t>
+                      </w:r>
+                      <w:r>
+                        <w:rPr>
+                          <w:color w:val="D50066"/>
+                        </w:rPr>
+                        <w:fldChar w:fldCharType="begin"/>
+                      </w:r>
+                      <w:r>
+                        <w:rPr>
+                          <w:color w:val="D50066"/>
+                          <w:lang w:val="en-US"/>
+                        </w:rPr>
+                        <w:instrText xml:space="preserve"> SEQ PICTURE \* ARABIC </w:instrText>
+                      </w:r>
+                      <w:r>
+                        <w:rPr>
+                          <w:color w:val="D50066"/>
+                        </w:rPr>
+                        <w:fldChar w:fldCharType="separate"/>
+                      </w:r>
+                      <w:r>
+                        <w:rPr>
+                          <w:noProof/>
+                          <w:color w:val="D50066"/>
+                          <w:lang w:val="en-US"/>
+                        </w:rPr>
+                        <w:t>2</w:t>
+                      </w:r>
+                      <w:r>
+                        <w:rPr>
+                          <w:color w:val="D50066"/>
+                        </w:rPr>
+                        <w:fldChar w:fldCharType="end"/>
+                      </w:r>
+                      <w:r>
+                        <w:rPr>
+                          <w:color w:val="D50066"/>
+                          <w:lang w:val="en-US"/>
+                        </w:rPr>
+                        <w:t xml:space="preserve">: Bar chart for </w:t>
+                      </w:r>
+                      <w:r>
+                        <w:rPr>
+                          <w:color w:val="D50066"/>
+                          <w:lang w:val="en-US"/>
+                        </w:rPr>
+                        <w:t>“</w:t>
+                      </w:r>
+                      <w:r>
+                        <w:rPr>
+                          <w:color w:val="D50066"/>
+                          <w:lang w:val="en-US"/>
+                        </w:rPr>
+                        <w:t>Blockchain”</w:t>
+                      </w:r>
+                    </w:p>
+                  </w:txbxContent>
+                </v:textbox>
+                <w10:wrap type="square"/>
+              </v:shape>
+            </w:pict>
+          </mc:Fallback>
+        </mc:AlternateContent>
+      </w:r>
+    </w:p>
+    <w:p>
+      <w:r>
+        <w:br w:type="page"/>
+      </w:r>
+    </w:p>
+    <w:p>
+      <w:pPr>
+        <w:tabs>
+          <w:tab w:val="left" w:pos="471"/>
+        </w:tabs>
+        <w:jc w:val="center"/>
       </w:pPr>
     </w:p>
     <w:sectPr>
-      <w:headerReference w:type="default" r:id="rId12"/>
-      <w:footerReference w:type="default" r:id="rId13"/>
-      <w:footerReference w:type="first" r:id="rId14"/>
+      <w:headerReference w:type="default" r:id="rId14"/>
+      <w:footerReference w:type="default" r:id="rId15"/>
+      <w:footerReference w:type="first" r:id="rId16"/>
       <w:pgSz w:w="11906" w:h="16838"/>
       <w:pgMar w:top="1417" w:right="1701" w:bottom="1417" w:left="1701" w:header="708" w:footer="397" w:gutter="0"/>
       <w:cols w:space="708"/>

</xml_diff>